<commit_message>
Bug fixes, project report, app packages
</commit_message>
<xml_diff>
--- a/COMP3091 - Individual Project/MoSCoW requirements.docx
+++ b/COMP3091 - Individual Project/MoSCoW requirements.docx
@@ -29,7 +29,7 @@
         </w:tc>
         <w:tc>
           <w:tcPr>
-            <w:tcW w:w="3823" w:type="dxa"/>
+            <w:tcW w:w="3700" w:type="dxa"/>
           </w:tcPr>
           <w:p>
             <w:r>
@@ -39,7 +39,7 @@
         </w:tc>
         <w:tc>
           <w:tcPr>
-            <w:tcW w:w="1030" w:type="dxa"/>
+            <w:tcW w:w="1153" w:type="dxa"/>
           </w:tcPr>
           <w:p>
             <w:r>
@@ -91,7 +91,7 @@
         </w:tc>
         <w:tc>
           <w:tcPr>
-            <w:tcW w:w="3823" w:type="dxa"/>
+            <w:tcW w:w="3700" w:type="dxa"/>
           </w:tcPr>
           <w:p>
             <w:r>
@@ -101,7 +101,7 @@
         </w:tc>
         <w:tc>
           <w:tcPr>
-            <w:tcW w:w="1030" w:type="dxa"/>
+            <w:tcW w:w="1153" w:type="dxa"/>
           </w:tcPr>
           <w:p>
             <w:r>
@@ -155,7 +155,7 @@
         </w:tc>
         <w:tc>
           <w:tcPr>
-            <w:tcW w:w="3823" w:type="dxa"/>
+            <w:tcW w:w="3700" w:type="dxa"/>
           </w:tcPr>
           <w:p>
             <w:r>
@@ -165,7 +165,7 @@
         </w:tc>
         <w:tc>
           <w:tcPr>
-            <w:tcW w:w="1030" w:type="dxa"/>
+            <w:tcW w:w="1153" w:type="dxa"/>
           </w:tcPr>
           <w:p>
             <w:r>
@@ -217,7 +217,7 @@
         </w:tc>
         <w:tc>
           <w:tcPr>
-            <w:tcW w:w="3823" w:type="dxa"/>
+            <w:tcW w:w="3700" w:type="dxa"/>
           </w:tcPr>
           <w:p>
             <w:r>
@@ -227,7 +227,7 @@
         </w:tc>
         <w:tc>
           <w:tcPr>
-            <w:tcW w:w="1030" w:type="dxa"/>
+            <w:tcW w:w="1153" w:type="dxa"/>
           </w:tcPr>
           <w:p>
             <w:r>
@@ -279,7 +279,7 @@
         </w:tc>
         <w:tc>
           <w:tcPr>
-            <w:tcW w:w="3823" w:type="dxa"/>
+            <w:tcW w:w="3700" w:type="dxa"/>
           </w:tcPr>
           <w:p>
             <w:r>
@@ -289,7 +289,7 @@
         </w:tc>
         <w:tc>
           <w:tcPr>
-            <w:tcW w:w="1030" w:type="dxa"/>
+            <w:tcW w:w="1153" w:type="dxa"/>
           </w:tcPr>
           <w:p>
             <w:r>
@@ -341,7 +341,7 @@
         </w:tc>
         <w:tc>
           <w:tcPr>
-            <w:tcW w:w="3823" w:type="dxa"/>
+            <w:tcW w:w="3700" w:type="dxa"/>
           </w:tcPr>
           <w:p>
             <w:r>
@@ -351,7 +351,7 @@
         </w:tc>
         <w:tc>
           <w:tcPr>
-            <w:tcW w:w="1030" w:type="dxa"/>
+            <w:tcW w:w="1153" w:type="dxa"/>
           </w:tcPr>
           <w:p>
             <w:r>
@@ -403,7 +403,7 @@
         </w:tc>
         <w:tc>
           <w:tcPr>
-            <w:tcW w:w="3823" w:type="dxa"/>
+            <w:tcW w:w="3700" w:type="dxa"/>
           </w:tcPr>
           <w:p>
             <w:r>
@@ -413,7 +413,7 @@
         </w:tc>
         <w:tc>
           <w:tcPr>
-            <w:tcW w:w="1030" w:type="dxa"/>
+            <w:tcW w:w="1153" w:type="dxa"/>
           </w:tcPr>
           <w:p>
             <w:r>
@@ -465,7 +465,7 @@
         </w:tc>
         <w:tc>
           <w:tcPr>
-            <w:tcW w:w="3823" w:type="dxa"/>
+            <w:tcW w:w="3700" w:type="dxa"/>
           </w:tcPr>
           <w:p>
             <w:r>
@@ -475,7 +475,7 @@
         </w:tc>
         <w:tc>
           <w:tcPr>
-            <w:tcW w:w="1030" w:type="dxa"/>
+            <w:tcW w:w="1153" w:type="dxa"/>
           </w:tcPr>
           <w:p>
             <w:r>
@@ -527,7 +527,7 @@
         </w:tc>
         <w:tc>
           <w:tcPr>
-            <w:tcW w:w="3823" w:type="dxa"/>
+            <w:tcW w:w="3700" w:type="dxa"/>
           </w:tcPr>
           <w:p>
             <w:r>
@@ -537,7 +537,7 @@
         </w:tc>
         <w:tc>
           <w:tcPr>
-            <w:tcW w:w="1030" w:type="dxa"/>
+            <w:tcW w:w="1153" w:type="dxa"/>
           </w:tcPr>
           <w:p>
             <w:r>
@@ -589,7 +589,7 @@
         </w:tc>
         <w:tc>
           <w:tcPr>
-            <w:tcW w:w="3823" w:type="dxa"/>
+            <w:tcW w:w="3700" w:type="dxa"/>
           </w:tcPr>
           <w:p>
             <w:r>
@@ -599,7 +599,7 @@
         </w:tc>
         <w:tc>
           <w:tcPr>
-            <w:tcW w:w="1030" w:type="dxa"/>
+            <w:tcW w:w="1153" w:type="dxa"/>
           </w:tcPr>
           <w:p>
             <w:r>
@@ -651,7 +651,7 @@
         </w:tc>
         <w:tc>
           <w:tcPr>
-            <w:tcW w:w="3823" w:type="dxa"/>
+            <w:tcW w:w="3700" w:type="dxa"/>
           </w:tcPr>
           <w:p>
             <w:r>
@@ -661,7 +661,7 @@
         </w:tc>
         <w:tc>
           <w:tcPr>
-            <w:tcW w:w="1030" w:type="dxa"/>
+            <w:tcW w:w="1153" w:type="dxa"/>
           </w:tcPr>
           <w:p>
             <w:r>
@@ -696,9 +696,260 @@
           <w:p>
             <w:r>
               <w:t>YES</w:t>
+            </w:r>
+          </w:p>
+        </w:tc>
+      </w:tr>
+      <w:tr>
+        <w:tc>
+          <w:tcPr>
+            <w:tcW w:w="708" w:type="dxa"/>
+          </w:tcPr>
+          <w:p>
+            <w:r>
+              <w:t>RQ11</w:t>
+            </w:r>
+          </w:p>
+        </w:tc>
+        <w:tc>
+          <w:tcPr>
+            <w:tcW w:w="3700" w:type="dxa"/>
+          </w:tcPr>
+          <w:p>
+            <w:r>
+              <w:t>The app shall allow users to download images locally from the cloud.</w:t>
+            </w:r>
+          </w:p>
+        </w:tc>
+        <w:tc>
+          <w:tcPr>
+            <w:tcW w:w="1153" w:type="dxa"/>
+          </w:tcPr>
+          <w:p>
+            <w:r>
+              <w:t>Functional</w:t>
+            </w:r>
+          </w:p>
+        </w:tc>
+        <w:tc>
+          <w:tcPr>
+            <w:tcW w:w="1427" w:type="dxa"/>
+          </w:tcPr>
+          <w:p>
+            <w:r>
+              <w:t>Cloud</w:t>
+            </w:r>
+          </w:p>
+        </w:tc>
+        <w:tc>
+          <w:tcPr>
+            <w:tcW w:w="874" w:type="dxa"/>
+          </w:tcPr>
+          <w:p>
+            <w:r>
+              <w:t>Should have</w:t>
+            </w:r>
+          </w:p>
+        </w:tc>
+        <w:tc>
+          <w:tcPr>
+            <w:tcW w:w="1200" w:type="dxa"/>
+          </w:tcPr>
+          <w:p>
+            <w:r>
+              <w:t>YES</w:t>
+            </w:r>
+          </w:p>
+        </w:tc>
+      </w:tr>
+      <w:tr>
+        <w:tc>
+          <w:tcPr>
+            <w:tcW w:w="708" w:type="dxa"/>
+          </w:tcPr>
+          <w:p>
+            <w:r>
+              <w:t>RQ12</w:t>
+            </w:r>
+          </w:p>
+        </w:tc>
+        <w:tc>
+          <w:tcPr>
+            <w:tcW w:w="3700" w:type="dxa"/>
+          </w:tcPr>
+          <w:p>
+            <w:r>
+              <w:t>The app shall be built in a manner so that other people can build upon it easily due to good coding practices being followed.</w:t>
+            </w:r>
+          </w:p>
+        </w:tc>
+        <w:tc>
+          <w:tcPr>
+            <w:tcW w:w="1153" w:type="dxa"/>
+          </w:tcPr>
+          <w:p>
+            <w:r>
+              <w:t>Non-functional</w:t>
+            </w:r>
+          </w:p>
+        </w:tc>
+        <w:tc>
+          <w:tcPr>
+            <w:tcW w:w="1427" w:type="dxa"/>
+          </w:tcPr>
+          <w:p>
+            <w:r>
+              <w:t>Development</w:t>
+            </w:r>
+          </w:p>
+        </w:tc>
+        <w:tc>
+          <w:tcPr>
+            <w:tcW w:w="874" w:type="dxa"/>
+          </w:tcPr>
+          <w:p>
+            <w:r>
+              <w:t>Should have</w:t>
+            </w:r>
+          </w:p>
+        </w:tc>
+        <w:tc>
+          <w:tcPr>
+            <w:tcW w:w="1200" w:type="dxa"/>
+          </w:tcPr>
+          <w:p>
+            <w:r>
+              <w:t>YES</w:t>
+            </w:r>
+          </w:p>
+        </w:tc>
+      </w:tr>
+      <w:tr>
+        <w:tc>
+          <w:tcPr>
+            <w:tcW w:w="708" w:type="dxa"/>
+          </w:tcPr>
+          <w:p>
+            <w:r>
+              <w:t>RQ13</w:t>
+            </w:r>
+          </w:p>
+        </w:tc>
+        <w:tc>
+          <w:tcPr>
+            <w:tcW w:w="3700" w:type="dxa"/>
+          </w:tcPr>
+          <w:p>
+            <w:r>
+              <w:t>The app shall process the user’s drawings to make them smoother.</w:t>
+            </w:r>
+          </w:p>
+        </w:tc>
+        <w:tc>
+          <w:tcPr>
+            <w:tcW w:w="1153" w:type="dxa"/>
+          </w:tcPr>
+          <w:p>
+            <w:r>
+              <w:t>Functional</w:t>
+            </w:r>
+          </w:p>
+        </w:tc>
+        <w:tc>
+          <w:tcPr>
+            <w:tcW w:w="1427" w:type="dxa"/>
+          </w:tcPr>
+          <w:p>
+            <w:r>
+              <w:t>Drawings</w:t>
+            </w:r>
+          </w:p>
+        </w:tc>
+        <w:tc>
+          <w:tcPr>
+            <w:tcW w:w="874" w:type="dxa"/>
+          </w:tcPr>
+          <w:p>
+            <w:r>
+              <w:t>Could have</w:t>
+            </w:r>
+          </w:p>
+        </w:tc>
+        <w:tc>
+          <w:tcPr>
+            <w:tcW w:w="1200" w:type="dxa"/>
+          </w:tcPr>
+          <w:p>
+            <w:r>
+              <w:t>YES</w:t>
+            </w:r>
+          </w:p>
+        </w:tc>
+      </w:tr>
+      <w:tr>
+        <w:tc>
+          <w:tcPr>
+            <w:tcW w:w="708" w:type="dxa"/>
+          </w:tcPr>
+          <w:p>
+            <w:r>
+              <w:t>RQ14</w:t>
+            </w:r>
+          </w:p>
+        </w:tc>
+        <w:tc>
+          <w:tcPr>
+            <w:tcW w:w="3700" w:type="dxa"/>
+          </w:tcPr>
+          <w:p>
+            <w:r>
+              <w:t>The app shall allow users to delete locally stored patient images and drawings.</w:t>
+            </w:r>
+          </w:p>
+        </w:tc>
+        <w:tc>
+          <w:tcPr>
+            <w:tcW w:w="1153" w:type="dxa"/>
+          </w:tcPr>
+          <w:p>
+            <w:r>
+              <w:t>Fun</w:t>
             </w:r>
             <w:bookmarkStart w:id="0" w:name="_GoBack"/>
             <w:bookmarkEnd w:id="0"/>
+            <w:r>
+              <w:t>ctional</w:t>
+            </w:r>
+          </w:p>
+        </w:tc>
+        <w:tc>
+          <w:tcPr>
+            <w:tcW w:w="1427" w:type="dxa"/>
+          </w:tcPr>
+          <w:p>
+            <w:r>
+              <w:t>User interface</w:t>
+            </w:r>
+          </w:p>
+        </w:tc>
+        <w:tc>
+          <w:tcPr>
+            <w:tcW w:w="874" w:type="dxa"/>
+          </w:tcPr>
+          <w:p>
+            <w:r>
+              <w:t>Could have</w:t>
+            </w:r>
+          </w:p>
+        </w:tc>
+        <w:tc>
+          <w:tcPr>
+            <w:tcW w:w="1200" w:type="dxa"/>
+          </w:tcPr>
+          <w:p>
+            <w:r>
+              <w:t>YES</w:t>
+            </w:r>
           </w:p>
         </w:tc>
       </w:tr>
@@ -709,23 +960,23 @@
           </w:tcPr>
           <w:p>
             <w:r>
-              <w:t>RQ11</w:t>
-            </w:r>
-          </w:p>
-        </w:tc>
-        <w:tc>
-          <w:tcPr>
-            <w:tcW w:w="3823" w:type="dxa"/>
-          </w:tcPr>
-          <w:p>
-            <w:r>
-              <w:t>The app shall allow users to download images locally from the cloud.</w:t>
-            </w:r>
-          </w:p>
-        </w:tc>
-        <w:tc>
-          <w:tcPr>
-            <w:tcW w:w="1030" w:type="dxa"/>
+              <w:t>RQ15</w:t>
+            </w:r>
+          </w:p>
+        </w:tc>
+        <w:tc>
+          <w:tcPr>
+            <w:tcW w:w="3700" w:type="dxa"/>
+          </w:tcPr>
+          <w:p>
+            <w:r>
+              <w:t>The app shall have control points for drawing around the lip regions with further precision.</w:t>
+            </w:r>
+          </w:p>
+        </w:tc>
+        <w:tc>
+          <w:tcPr>
+            <w:tcW w:w="1153" w:type="dxa"/>
           </w:tcPr>
           <w:p>
             <w:r>
@@ -739,7 +990,7 @@
           </w:tcPr>
           <w:p>
             <w:r>
-              <w:t>Cloud</w:t>
+              <w:t>Drawings</w:t>
             </w:r>
           </w:p>
         </w:tc>
@@ -749,7 +1000,7 @@
           </w:tcPr>
           <w:p>
             <w:r>
-              <w:t>Should have</w:t>
+              <w:t>Could have</w:t>
             </w:r>
           </w:p>
         </w:tc>
@@ -759,7 +1010,7 @@
           </w:tcPr>
           <w:p>
             <w:r>
-              <w:t>YES</w:t>
+              <w:t>No</w:t>
             </w:r>
           </w:p>
         </w:tc>
@@ -771,261 +1022,13 @@
           </w:tcPr>
           <w:p>
             <w:r>
-              <w:t>RQ12</w:t>
-            </w:r>
-          </w:p>
-        </w:tc>
-        <w:tc>
-          <w:tcPr>
-            <w:tcW w:w="3823" w:type="dxa"/>
-          </w:tcPr>
-          <w:p>
-            <w:r>
-              <w:t>The app shall be built in a manner so that other people can build upon it easily due to good coding practices being followed.</w:t>
-            </w:r>
-          </w:p>
-        </w:tc>
-        <w:tc>
-          <w:tcPr>
-            <w:tcW w:w="1030" w:type="dxa"/>
-          </w:tcPr>
-          <w:p>
-            <w:r>
-              <w:t>Non-functional</w:t>
-            </w:r>
-          </w:p>
-        </w:tc>
-        <w:tc>
-          <w:tcPr>
-            <w:tcW w:w="1427" w:type="dxa"/>
-          </w:tcPr>
-          <w:p>
-            <w:r>
-              <w:t>Development</w:t>
-            </w:r>
-          </w:p>
-        </w:tc>
-        <w:tc>
-          <w:tcPr>
-            <w:tcW w:w="874" w:type="dxa"/>
-          </w:tcPr>
-          <w:p>
-            <w:r>
-              <w:t>Should have</w:t>
-            </w:r>
-          </w:p>
-        </w:tc>
-        <w:tc>
-          <w:tcPr>
-            <w:tcW w:w="1200" w:type="dxa"/>
-          </w:tcPr>
-          <w:p>
-            <w:r>
-              <w:t>YES</w:t>
-            </w:r>
-          </w:p>
-        </w:tc>
-      </w:tr>
-      <w:tr>
-        <w:tc>
-          <w:tcPr>
-            <w:tcW w:w="708" w:type="dxa"/>
-          </w:tcPr>
-          <w:p>
-            <w:r>
-              <w:t>RQ13</w:t>
-            </w:r>
-          </w:p>
-        </w:tc>
-        <w:tc>
-          <w:tcPr>
-            <w:tcW w:w="3823" w:type="dxa"/>
-          </w:tcPr>
-          <w:p>
-            <w:r>
-              <w:t>The app shall process the user’s drawings to make them smoother.</w:t>
-            </w:r>
-          </w:p>
-        </w:tc>
-        <w:tc>
-          <w:tcPr>
-            <w:tcW w:w="1030" w:type="dxa"/>
-          </w:tcPr>
-          <w:p>
-            <w:r>
-              <w:t>Functional</w:t>
-            </w:r>
-          </w:p>
-        </w:tc>
-        <w:tc>
-          <w:tcPr>
-            <w:tcW w:w="1427" w:type="dxa"/>
-          </w:tcPr>
-          <w:p>
-            <w:r>
-              <w:t>Drawings</w:t>
-            </w:r>
-          </w:p>
-        </w:tc>
-        <w:tc>
-          <w:tcPr>
-            <w:tcW w:w="874" w:type="dxa"/>
-          </w:tcPr>
-          <w:p>
-            <w:r>
-              <w:t>Could have</w:t>
-            </w:r>
-          </w:p>
-        </w:tc>
-        <w:tc>
-          <w:tcPr>
-            <w:tcW w:w="1200" w:type="dxa"/>
-          </w:tcPr>
-          <w:p>
-            <w:r>
-              <w:t>YES</w:t>
-            </w:r>
-          </w:p>
-        </w:tc>
-      </w:tr>
-      <w:tr>
-        <w:tc>
-          <w:tcPr>
-            <w:tcW w:w="708" w:type="dxa"/>
-          </w:tcPr>
-          <w:p>
-            <w:r>
-              <w:t>RQ14</w:t>
-            </w:r>
-          </w:p>
-        </w:tc>
-        <w:tc>
-          <w:tcPr>
-            <w:tcW w:w="3823" w:type="dxa"/>
-          </w:tcPr>
-          <w:p>
-            <w:r>
-              <w:t>The app shall upload the original and smoother drawing to the cloud.</w:t>
-            </w:r>
-          </w:p>
-        </w:tc>
-        <w:tc>
-          <w:tcPr>
-            <w:tcW w:w="1030" w:type="dxa"/>
-          </w:tcPr>
-          <w:p>
-            <w:r>
-              <w:t>Functional</w:t>
-            </w:r>
-          </w:p>
-        </w:tc>
-        <w:tc>
-          <w:tcPr>
-            <w:tcW w:w="1427" w:type="dxa"/>
-          </w:tcPr>
-          <w:p>
-            <w:r>
-              <w:t>Cloud</w:t>
-            </w:r>
-          </w:p>
-        </w:tc>
-        <w:tc>
-          <w:tcPr>
-            <w:tcW w:w="874" w:type="dxa"/>
-          </w:tcPr>
-          <w:p>
-            <w:r>
-              <w:t>Could have</w:t>
-            </w:r>
-          </w:p>
-        </w:tc>
-        <w:tc>
-          <w:tcPr>
-            <w:tcW w:w="1200" w:type="dxa"/>
-          </w:tcPr>
-          <w:p>
-            <w:r>
-              <w:t>No</w:t>
-            </w:r>
-          </w:p>
-        </w:tc>
-      </w:tr>
-      <w:tr>
-        <w:tc>
-          <w:tcPr>
-            <w:tcW w:w="708" w:type="dxa"/>
-          </w:tcPr>
-          <w:p>
-            <w:r>
-              <w:t>RQ15</w:t>
-            </w:r>
-          </w:p>
-        </w:tc>
-        <w:tc>
-          <w:tcPr>
-            <w:tcW w:w="3823" w:type="dxa"/>
-          </w:tcPr>
-          <w:p>
-            <w:r>
-              <w:t>The app shall have control points for drawing around the lip regions with a zoom in feature for further precision.</w:t>
-            </w:r>
-          </w:p>
-        </w:tc>
-        <w:tc>
-          <w:tcPr>
-            <w:tcW w:w="1030" w:type="dxa"/>
-          </w:tcPr>
-          <w:p>
-            <w:r>
-              <w:t>Functional</w:t>
-            </w:r>
-          </w:p>
-        </w:tc>
-        <w:tc>
-          <w:tcPr>
-            <w:tcW w:w="1427" w:type="dxa"/>
-          </w:tcPr>
-          <w:p>
-            <w:r>
-              <w:t>Drawings</w:t>
-            </w:r>
-          </w:p>
-        </w:tc>
-        <w:tc>
-          <w:tcPr>
-            <w:tcW w:w="874" w:type="dxa"/>
-          </w:tcPr>
-          <w:p>
-            <w:r>
-              <w:t>Could have</w:t>
-            </w:r>
-          </w:p>
-        </w:tc>
-        <w:tc>
-          <w:tcPr>
-            <w:tcW w:w="1200" w:type="dxa"/>
-          </w:tcPr>
-          <w:p>
-            <w:r>
-              <w:t>YES</w:t>
-            </w:r>
-          </w:p>
-        </w:tc>
-      </w:tr>
-      <w:tr>
-        <w:tc>
-          <w:tcPr>
-            <w:tcW w:w="708" w:type="dxa"/>
-          </w:tcPr>
-          <w:p>
-            <w:r>
               <w:t>RQ16</w:t>
             </w:r>
           </w:p>
         </w:tc>
         <w:tc>
           <w:tcPr>
-            <w:tcW w:w="3823" w:type="dxa"/>
+            <w:tcW w:w="3700" w:type="dxa"/>
           </w:tcPr>
           <w:p>
             <w:r>
@@ -1035,7 +1038,7 @@
         </w:tc>
         <w:tc>
           <w:tcPr>
-            <w:tcW w:w="1030" w:type="dxa"/>
+            <w:tcW w:w="1153" w:type="dxa"/>
           </w:tcPr>
           <w:p>
             <w:r>
@@ -2766,7 +2769,7 @@
 </file>
 
 <file path=customXml/itemProps1.xml><?xml version="1.0" encoding="utf-8"?>
-<ds:datastoreItem xmlns:ds="http://schemas.openxmlformats.org/officeDocument/2006/customXml" ds:itemID="{1B222399-2F23-4165-8CA5-40871183873B}">
+<ds:datastoreItem xmlns:ds="http://schemas.openxmlformats.org/officeDocument/2006/customXml" ds:itemID="{CD1E49A6-A194-4F9B-AC6F-762A66E76456}">
   <ds:schemaRefs>
     <ds:schemaRef ds:uri="http://schemas.openxmlformats.org/officeDocument/2006/bibliography"/>
   </ds:schemaRefs>

</xml_diff>